<commit_message>
Most classes implimented. Need to finish displaySystemDetails method.
</commit_message>
<xml_diff>
--- a/AirlineCruiseTrainBookingSystem/AirlineCruiseTrainBookingSystem/airportv2.docx
+++ b/AirlineCruiseTrainBookingSystem/AirlineCruiseTrainBookingSystem/airportv2.docx
@@ -532,55 +532,205 @@
       </w:r>
       <w:proofErr w:type="spellEnd"/>
       <w:r>
+        <w:t xml:space="preserve">, int year, int month, int day, String id): Creates a flight for an airline named </w:t>
+      </w:r>
+      <w:proofErr w:type="spellStart"/>
+      <w:r>
+        <w:t>aname</w:t>
+      </w:r>
+      <w:proofErr w:type="spellEnd"/>
+      <w:r>
+        <w:t>, from an originating airport (</w:t>
+      </w:r>
+      <w:proofErr w:type="spellStart"/>
+      <w:r>
+        <w:t>orig</w:t>
+      </w:r>
+      <w:proofErr w:type="spellEnd"/>
+      <w:r>
+        <w:t>) to a destination airport (</w:t>
+      </w:r>
+      <w:proofErr w:type="spellStart"/>
+      <w:r>
+        <w:t>dest</w:t>
+      </w:r>
+      <w:proofErr w:type="spellEnd"/>
+      <w:r>
+        <w:t>) on a particular date.  The flight has an identifier (id).</w:t>
+      </w:r>
+    </w:p>
+    <w:p>
+      <w:pPr>
+        <w:ind w:left="720"/>
+      </w:pPr>
+    </w:p>
+    <w:p>
+      <w:pPr>
+        <w:ind w:left="720"/>
+      </w:pPr>
+      <w:bookmarkStart w:id="0" w:name="_GoBack"/>
+      <w:proofErr w:type="spellStart"/>
+      <w:proofErr w:type="gramStart"/>
+      <w:r>
+        <w:rPr>
+          <w:u w:val="single"/>
+        </w:rPr>
+        <w:t>createSection</w:t>
+      </w:r>
+      <w:bookmarkEnd w:id="0"/>
+      <w:proofErr w:type="spellEnd"/>
+      <w:r>
+        <w:t>(</w:t>
+      </w:r>
+      <w:proofErr w:type="gramEnd"/>
+      <w:r>
+        <w:t xml:space="preserve">String air, String </w:t>
+      </w:r>
+      <w:proofErr w:type="spellStart"/>
+      <w:r>
+        <w:t>flID</w:t>
+      </w:r>
+      <w:proofErr w:type="spellEnd"/>
+      <w:r>
+        <w:t xml:space="preserve">, int rows, int cols, </w:t>
+      </w:r>
+      <w:proofErr w:type="spellStart"/>
+      <w:r>
+        <w:t>SeatClass</w:t>
+      </w:r>
+      <w:proofErr w:type="spellEnd"/>
+      <w:r>
+        <w:t xml:space="preserve"> s): Creates a section, of class s, for a flight with identifier </w:t>
+      </w:r>
+      <w:proofErr w:type="spellStart"/>
+      <w:r>
+        <w:t>flID</w:t>
+      </w:r>
+      <w:proofErr w:type="spellEnd"/>
+      <w:r>
+        <w:t>, associated with an airline, air.  The section will contain the input number of rows and columns.</w:t>
+      </w:r>
+    </w:p>
+    <w:p>
+      <w:pPr>
+        <w:ind w:left="720"/>
+      </w:pPr>
+    </w:p>
+    <w:p>
+      <w:pPr>
+        <w:ind w:left="720"/>
+      </w:pPr>
+      <w:proofErr w:type="spellStart"/>
+      <w:proofErr w:type="gramStart"/>
+      <w:r>
+        <w:rPr>
+          <w:u w:val="single"/>
+        </w:rPr>
+        <w:t>findAvailableFlights</w:t>
+      </w:r>
+      <w:proofErr w:type="spellEnd"/>
+      <w:r>
+        <w:t>(</w:t>
+      </w:r>
+      <w:proofErr w:type="gramEnd"/>
+      <w:r>
+        <w:t xml:space="preserve">String </w:t>
+      </w:r>
+      <w:proofErr w:type="spellStart"/>
+      <w:r>
+        <w:t>orig</w:t>
+      </w:r>
+      <w:proofErr w:type="spellEnd"/>
+      <w:r>
+        <w:t xml:space="preserve">, String </w:t>
+      </w:r>
+      <w:proofErr w:type="spellStart"/>
+      <w:r>
+        <w:t>dest</w:t>
+      </w:r>
+      <w:proofErr w:type="spellEnd"/>
+      <w:r>
+        <w:t xml:space="preserve">): Finds all flights from airport </w:t>
+      </w:r>
+      <w:proofErr w:type="spellStart"/>
+      <w:r>
+        <w:t>orig</w:t>
+      </w:r>
+      <w:proofErr w:type="spellEnd"/>
+      <w:r>
+        <w:t xml:space="preserve"> to airport </w:t>
+      </w:r>
+      <w:proofErr w:type="spellStart"/>
+      <w:r>
+        <w:t>dest</w:t>
+      </w:r>
+      <w:proofErr w:type="spellEnd"/>
+      <w:r>
+        <w:t xml:space="preserve"> with seats that are not booked.</w:t>
+      </w:r>
+    </w:p>
+    <w:p>
+      <w:pPr>
+        <w:ind w:left="720"/>
+      </w:pPr>
+    </w:p>
+    <w:p>
+      <w:pPr>
+        <w:ind w:left="720"/>
+      </w:pPr>
+      <w:proofErr w:type="spellStart"/>
+      <w:proofErr w:type="gramStart"/>
+      <w:r>
+        <w:rPr>
+          <w:u w:val="single"/>
+        </w:rPr>
+        <w:t>bookSeat</w:t>
+      </w:r>
+      <w:proofErr w:type="spellEnd"/>
+      <w:r>
+        <w:t>(</w:t>
+      </w:r>
+      <w:proofErr w:type="gramEnd"/>
+      <w:r>
+        <w:t xml:space="preserve">String air, String </w:t>
+      </w:r>
+      <w:proofErr w:type="spellStart"/>
+      <w:r>
+        <w:t>fl</w:t>
+      </w:r>
+      <w:proofErr w:type="spellEnd"/>
+      <w:r>
         <w:t xml:space="preserve">, </w:t>
       </w:r>
       <w:proofErr w:type="spellStart"/>
       <w:r>
-        <w:t>int</w:t>
-      </w:r>
-      <w:proofErr w:type="spellEnd"/>
-      <w:r>
-        <w:t xml:space="preserve"> year, </w:t>
-      </w:r>
-      <w:proofErr w:type="spellStart"/>
-      <w:r>
-        <w:t>int</w:t>
-      </w:r>
-      <w:proofErr w:type="spellEnd"/>
-      <w:r>
-        <w:t xml:space="preserve"> month, </w:t>
-      </w:r>
-      <w:proofErr w:type="spellStart"/>
-      <w:r>
-        <w:t>int</w:t>
-      </w:r>
-      <w:proofErr w:type="spellEnd"/>
-      <w:r>
-        <w:t xml:space="preserve"> day, String id): Creates a flight for an airline named </w:t>
-      </w:r>
-      <w:proofErr w:type="spellStart"/>
-      <w:r>
-        <w:t>aname</w:t>
-      </w:r>
-      <w:proofErr w:type="spellEnd"/>
-      <w:r>
-        <w:t>, from an originating airport (</w:t>
-      </w:r>
-      <w:proofErr w:type="spellStart"/>
-      <w:r>
-        <w:t>orig</w:t>
-      </w:r>
-      <w:proofErr w:type="spellEnd"/>
-      <w:r>
-        <w:t>) to a destination airport (</w:t>
-      </w:r>
-      <w:proofErr w:type="spellStart"/>
-      <w:r>
-        <w:t>dest</w:t>
-      </w:r>
-      <w:proofErr w:type="spellEnd"/>
-      <w:r>
-        <w:t>) on a particular date.  The flight has an identifier (id).</w:t>
+        <w:t>SeatClass</w:t>
+      </w:r>
+      <w:proofErr w:type="spellEnd"/>
+      <w:r>
+        <w:t xml:space="preserve"> s, int row, char col): Books seat in given row and column in section s, </w:t>
+      </w:r>
+      <w:proofErr w:type="spellStart"/>
+      <w:r>
+        <w:t>o</w:t>
+      </w:r>
+      <w:r>
+        <w:t>x</w:t>
+      </w:r>
+      <w:r>
+        <w:t>n</w:t>
+      </w:r>
+      <w:proofErr w:type="spellEnd"/>
+      <w:r>
+        <w:t xml:space="preserve"> flight </w:t>
+      </w:r>
+      <w:proofErr w:type="spellStart"/>
+      <w:r>
+        <w:t>fl</w:t>
+      </w:r>
+      <w:proofErr w:type="spellEnd"/>
+      <w:r>
+        <w:t xml:space="preserve"> of airline air.</w:t>
       </w:r>
     </w:p>
     <w:p>
@@ -598,7 +748,7 @@
         <w:rPr>
           <w:u w:val="single"/>
         </w:rPr>
-        <w:t>createSection</w:t>
+        <w:t>displaySystemDetails</w:t>
       </w:r>
       <w:proofErr w:type="spellEnd"/>
       <w:r>
@@ -606,31 +756,60 @@
       </w:r>
       <w:proofErr w:type="gramEnd"/>
       <w:r>
-        <w:t xml:space="preserve">String air, String </w:t>
-      </w:r>
-      <w:proofErr w:type="spellStart"/>
-      <w:r>
-        <w:t>flID</w:t>
-      </w:r>
-      <w:proofErr w:type="spellEnd"/>
-      <w:r>
-        <w:t xml:space="preserve">, </w:t>
-      </w:r>
-      <w:proofErr w:type="spellStart"/>
-      <w:r>
-        <w:t>int</w:t>
-      </w:r>
-      <w:proofErr w:type="spellEnd"/>
-      <w:r>
-        <w:t xml:space="preserve"> rows, </w:t>
-      </w:r>
-      <w:proofErr w:type="spellStart"/>
-      <w:r>
-        <w:t>int</w:t>
-      </w:r>
-      <w:proofErr w:type="spellEnd"/>
-      <w:r>
-        <w:t xml:space="preserve"> cols, </w:t>
+        <w:t xml:space="preserve">): Displays attribute values for all objects (e.g., airports, airplanes) in system.  </w:t>
+      </w:r>
+    </w:p>
+    <w:p/>
+    <w:p>
+      <w:r>
+        <w:rPr>
+          <w:b/>
+        </w:rPr>
+        <w:t>Airport</w:t>
+      </w:r>
+      <w:r>
+        <w:t>: Objects of this class represent airports.  The only information maintained is the name, which must be exactly 3 character</w:t>
+      </w:r>
+      <w:r>
+        <w:t>s</w:t>
+      </w:r>
+      <w:r>
+        <w:t xml:space="preserve"> in length.</w:t>
+      </w:r>
+      <w:r>
+        <w:t> </w:t>
+      </w:r>
+    </w:p>
+    <w:p/>
+    <w:p>
+      <w:r>
+        <w:rPr>
+          <w:b/>
+        </w:rPr>
+        <w:t>Airline</w:t>
+      </w:r>
+      <w:r>
+        <w:t>: This class maintains information about airlines.  An airline can have 0 or more flights associated with it.  When created an airline is not associated with any flights.  All flights for a given airline must have unique flight ids.</w:t>
+      </w:r>
+    </w:p>
+    <w:p/>
+    <w:p>
+      <w:r>
+        <w:rPr>
+          <w:b/>
+        </w:rPr>
+        <w:t>Flight</w:t>
+      </w:r>
+      <w:r>
+        <w:t xml:space="preserve">: This class maintains information about flights.  A flight can be associated with 0 or more flight sections.  There can only be one flight section of a </w:t>
+      </w:r>
+      <w:proofErr w:type="gramStart"/>
+      <w:r>
+        <w:t>particular seat</w:t>
+      </w:r>
+      <w:proofErr w:type="gramEnd"/>
+      <w:r>
+        <w:t xml:space="preserve"> class in a flight, e.g., only one business class and only one first class.  The seat classes are defined by the enumerator type </w:t>
       </w:r>
       <w:proofErr w:type="spellStart"/>
       <w:r>
@@ -638,33 +817,35 @@
       </w:r>
       <w:proofErr w:type="spellEnd"/>
       <w:r>
-        <w:t xml:space="preserve"> s): Creates a section, of class s, for a flight with identifier </w:t>
-      </w:r>
-      <w:proofErr w:type="spellStart"/>
-      <w:r>
-        <w:t>flID</w:t>
-      </w:r>
-      <w:proofErr w:type="spellEnd"/>
-      <w:r>
-        <w:t>, associated with an airline, air.  The section will contain the input number of rows and columns.</w:t>
-      </w:r>
-    </w:p>
+        <w:t xml:space="preserve"> which defines the values, first, business, and economy.  The major operations of Flight are summarized below.</w:t>
+      </w:r>
+    </w:p>
+    <w:p/>
+    <w:p>
+      <w:proofErr w:type="spellStart"/>
+      <w:r>
+        <w:rPr>
+          <w:b/>
+        </w:rPr>
+        <w:t>FlightSection</w:t>
+      </w:r>
+      <w:proofErr w:type="spellEnd"/>
+      <w:r>
+        <w:t>: This class maintains information about flight sections.  A flight section has a seat class (first, business, or economy) and must have at least 1 seat.</w:t>
+      </w:r>
+    </w:p>
+    <w:p/>
     <w:p>
       <w:pPr>
         <w:ind w:left="720"/>
       </w:pPr>
-    </w:p>
-    <w:p>
-      <w:pPr>
-        <w:ind w:left="720"/>
-      </w:pPr>
       <w:proofErr w:type="spellStart"/>
       <w:proofErr w:type="gramStart"/>
       <w:r>
         <w:rPr>
           <w:u w:val="single"/>
         </w:rPr>
-        <w:t>findAvailableFlights</w:t>
+        <w:t>hasAvailableSeats</w:t>
       </w:r>
       <w:proofErr w:type="spellEnd"/>
       <w:r>
@@ -672,226 +853,11 @@
       </w:r>
       <w:proofErr w:type="gramEnd"/>
       <w:r>
-        <w:t xml:space="preserve">String </w:t>
-      </w:r>
-      <w:proofErr w:type="spellStart"/>
-      <w:r>
-        <w:t>orig</w:t>
-      </w:r>
-      <w:proofErr w:type="spellEnd"/>
-      <w:r>
-        <w:t xml:space="preserve">, String </w:t>
-      </w:r>
-      <w:proofErr w:type="spellStart"/>
-      <w:r>
-        <w:t>dest</w:t>
-      </w:r>
-      <w:proofErr w:type="spellEnd"/>
-      <w:r>
-        <w:t xml:space="preserve">): Finds all flights from airport </w:t>
-      </w:r>
-      <w:proofErr w:type="spellStart"/>
-      <w:r>
-        <w:t>orig</w:t>
-      </w:r>
-      <w:proofErr w:type="spellEnd"/>
-      <w:r>
-        <w:t xml:space="preserve"> to airport </w:t>
-      </w:r>
-      <w:proofErr w:type="spellStart"/>
-      <w:r>
-        <w:t>dest</w:t>
-      </w:r>
-      <w:proofErr w:type="spellEnd"/>
-      <w:r>
-        <w:t xml:space="preserve"> with seats that are not booked.</w:t>
-      </w:r>
-    </w:p>
-    <w:p>
-      <w:pPr>
-        <w:ind w:left="720"/>
-      </w:pPr>
-    </w:p>
-    <w:p>
-      <w:pPr>
-        <w:ind w:left="720"/>
-      </w:pPr>
-      <w:proofErr w:type="spellStart"/>
-      <w:proofErr w:type="gramStart"/>
-      <w:r>
-        <w:rPr>
-          <w:u w:val="single"/>
-        </w:rPr>
-        <w:t>bookSeat</w:t>
-      </w:r>
-      <w:proofErr w:type="spellEnd"/>
-      <w:r>
-        <w:t>(</w:t>
-      </w:r>
-      <w:proofErr w:type="gramEnd"/>
-      <w:r>
-        <w:t xml:space="preserve">String air, String </w:t>
-      </w:r>
-      <w:proofErr w:type="spellStart"/>
-      <w:r>
-        <w:t>fl</w:t>
-      </w:r>
-      <w:proofErr w:type="spellEnd"/>
-      <w:r>
-        <w:t xml:space="preserve">, </w:t>
-      </w:r>
-      <w:proofErr w:type="spellStart"/>
-      <w:r>
-        <w:t>SeatClass</w:t>
-      </w:r>
-      <w:proofErr w:type="spellEnd"/>
-      <w:r>
-        <w:t xml:space="preserve"> s, </w:t>
-      </w:r>
-      <w:proofErr w:type="spellStart"/>
-      <w:r>
-        <w:t>int</w:t>
-      </w:r>
-      <w:proofErr w:type="spellEnd"/>
-      <w:r>
-        <w:t xml:space="preserve"> row, char col): Books seat in given row and column in section s, on flight </w:t>
-      </w:r>
-      <w:proofErr w:type="spellStart"/>
-      <w:r>
-        <w:t>fl</w:t>
-      </w:r>
-      <w:proofErr w:type="spellEnd"/>
-      <w:r>
-        <w:t xml:space="preserve"> of airline air.</w:t>
-      </w:r>
-    </w:p>
-    <w:p>
-      <w:pPr>
-        <w:ind w:left="720"/>
-      </w:pPr>
-    </w:p>
-    <w:p>
-      <w:pPr>
-        <w:ind w:left="720"/>
-      </w:pPr>
-      <w:proofErr w:type="spellStart"/>
-      <w:proofErr w:type="gramStart"/>
-      <w:r>
-        <w:rPr>
-          <w:u w:val="single"/>
-        </w:rPr>
-        <w:t>displaySystemDetails</w:t>
-      </w:r>
-      <w:proofErr w:type="spellEnd"/>
-      <w:r>
-        <w:t>(</w:t>
-      </w:r>
-      <w:proofErr w:type="gramEnd"/>
-      <w:r>
-        <w:t xml:space="preserve">): Displays attribute values for all objects (e.g., airports, airplanes) in system.  </w:t>
-      </w:r>
-    </w:p>
-    <w:p/>
-    <w:p>
-      <w:r>
-        <w:rPr>
-          <w:b/>
-        </w:rPr>
-        <w:t>Airport</w:t>
-      </w:r>
-      <w:r>
-        <w:t>: Objects of this class represent airports.  The only information maintained is the name, which must be exactly 3 character</w:t>
-      </w:r>
-      <w:r>
-        <w:t>s</w:t>
-      </w:r>
-      <w:r>
-        <w:t xml:space="preserve"> in length.</w:t>
-      </w:r>
-      <w:r>
-        <w:t> </w:t>
-      </w:r>
-    </w:p>
-    <w:p/>
-    <w:p>
-      <w:r>
-        <w:rPr>
-          <w:b/>
-        </w:rPr>
-        <w:t>Airline</w:t>
-      </w:r>
-      <w:r>
-        <w:t>: This class maintains information about airlines.  An airline can have 0 or more flights associated with it.  When created an airline is not associated with any flights.  All flights for a given airline must have unique flight ids.</w:t>
-      </w:r>
-    </w:p>
-    <w:p/>
-    <w:p>
-      <w:r>
-        <w:rPr>
-          <w:b/>
-        </w:rPr>
-        <w:t>Flight</w:t>
-      </w:r>
-      <w:r>
-        <w:t xml:space="preserve">: This class maintains information about flights.  A flight can be associated with 0 or more flight sections.  There can only be one flight section of a </w:t>
-      </w:r>
-      <w:proofErr w:type="gramStart"/>
-      <w:r>
-        <w:t>particular seat</w:t>
-      </w:r>
-      <w:proofErr w:type="gramEnd"/>
-      <w:r>
-        <w:t xml:space="preserve"> class in a flight, e.g., only one business class and only one first class.  The seat classes are defined by the enumerator type </w:t>
-      </w:r>
-      <w:proofErr w:type="spellStart"/>
-      <w:r>
-        <w:t>SeatClass</w:t>
-      </w:r>
-      <w:proofErr w:type="spellEnd"/>
-      <w:r>
-        <w:t xml:space="preserve"> which defines the values, first, business, and economy.  The major operations of Flight are summarized below.</w:t>
-      </w:r>
-    </w:p>
-    <w:p/>
-    <w:p>
-      <w:proofErr w:type="spellStart"/>
-      <w:r>
-        <w:rPr>
-          <w:b/>
-        </w:rPr>
-        <w:t>FlightSection</w:t>
-      </w:r>
-      <w:proofErr w:type="spellEnd"/>
-      <w:r>
-        <w:t>: This class maintains information about flight sections.  A flight section has a seat class (first, business, or economy) and must have at least 1 seat.</w:t>
-      </w:r>
-    </w:p>
-    <w:p/>
-    <w:p>
-      <w:pPr>
-        <w:ind w:left="720"/>
-      </w:pPr>
-      <w:proofErr w:type="spellStart"/>
-      <w:proofErr w:type="gramStart"/>
-      <w:r>
-        <w:rPr>
-          <w:u w:val="single"/>
-        </w:rPr>
-        <w:t>hasAvailableSeats</w:t>
-      </w:r>
-      <w:proofErr w:type="spellEnd"/>
-      <w:r>
-        <w:t>(</w:t>
-      </w:r>
-      <w:proofErr w:type="gramEnd"/>
-      <w:r>
         <w:t xml:space="preserve">): returns true </w:t>
       </w:r>
-      <w:proofErr w:type="spellStart"/>
-      <w:r>
-        <w:t>iff</w:t>
-      </w:r>
-      <w:proofErr w:type="spellEnd"/>
+      <w:r>
+        <w:t>if</w:t>
+      </w:r>
       <w:r>
         <w:t xml:space="preserve"> the section has some seats that are not booked</w:t>
       </w:r>
@@ -1065,18 +1031,62 @@
           <w:szCs w:val="20"/>
         </w:rPr>
         <w:tab/>
-        <w:t xml:space="preserve"> * @</w:t>
-      </w:r>
-      <w:proofErr w:type="spellStart"/>
-      <w:r>
-        <w:rPr>
-          <w:rFonts w:ascii="Courier New" w:hAnsi="Courier New" w:cs="Courier New"/>
-          <w:sz w:val="20"/>
-          <w:szCs w:val="20"/>
-        </w:rPr>
-        <w:t>param</w:t>
-      </w:r>
-      <w:proofErr w:type="spellEnd"/>
+        <w:t xml:space="preserve"> * @param </w:t>
+      </w:r>
+      <w:proofErr w:type="spellStart"/>
+      <w:r>
+        <w:rPr>
+          <w:rFonts w:ascii="Courier New" w:hAnsi="Courier New" w:cs="Courier New"/>
+          <w:sz w:val="20"/>
+          <w:szCs w:val="20"/>
+        </w:rPr>
+        <w:t>args</w:t>
+      </w:r>
+      <w:proofErr w:type="spellEnd"/>
+    </w:p>
+    <w:p>
+      <w:pPr>
+        <w:rPr>
+          <w:rFonts w:ascii="Courier New" w:hAnsi="Courier New" w:cs="Courier New"/>
+          <w:sz w:val="20"/>
+          <w:szCs w:val="20"/>
+        </w:rPr>
+      </w:pPr>
+      <w:r>
+        <w:rPr>
+          <w:rFonts w:ascii="Courier New" w:hAnsi="Courier New" w:cs="Courier New"/>
+          <w:sz w:val="20"/>
+          <w:szCs w:val="20"/>
+        </w:rPr>
+        <w:tab/>
+        <w:t xml:space="preserve"> */</w:t>
+      </w:r>
+    </w:p>
+    <w:p>
+      <w:pPr>
+        <w:rPr>
+          <w:rFonts w:ascii="Courier New" w:hAnsi="Courier New" w:cs="Courier New"/>
+          <w:sz w:val="20"/>
+          <w:szCs w:val="20"/>
+        </w:rPr>
+      </w:pPr>
+      <w:r>
+        <w:rPr>
+          <w:rFonts w:ascii="Courier New" w:hAnsi="Courier New" w:cs="Courier New"/>
+          <w:sz w:val="20"/>
+          <w:szCs w:val="20"/>
+        </w:rPr>
+        <w:tab/>
+      </w:r>
+      <w:r>
+        <w:rPr>
+          <w:rFonts w:ascii="Courier New" w:hAnsi="Courier New" w:cs="Courier New"/>
+          <w:b/>
+          <w:sz w:val="20"/>
+          <w:szCs w:val="20"/>
+        </w:rPr>
+        <w:t>public static void</w:t>
+      </w:r>
       <w:r>
         <w:rPr>
           <w:rFonts w:ascii="Courier New" w:hAnsi="Courier New" w:cs="Courier New"/>
@@ -1085,6 +1095,24 @@
         </w:rPr>
         <w:t xml:space="preserve"> </w:t>
       </w:r>
+      <w:proofErr w:type="gramStart"/>
+      <w:r>
+        <w:rPr>
+          <w:rFonts w:ascii="Courier New" w:hAnsi="Courier New" w:cs="Courier New"/>
+          <w:sz w:val="20"/>
+          <w:szCs w:val="20"/>
+        </w:rPr>
+        <w:t>main(</w:t>
+      </w:r>
+      <w:proofErr w:type="gramEnd"/>
+      <w:r>
+        <w:rPr>
+          <w:rFonts w:ascii="Courier New" w:hAnsi="Courier New" w:cs="Courier New"/>
+          <w:sz w:val="20"/>
+          <w:szCs w:val="20"/>
+        </w:rPr>
+        <w:t xml:space="preserve">String[] </w:t>
+      </w:r>
       <w:proofErr w:type="spellStart"/>
       <w:r>
         <w:rPr>
@@ -1095,40 +1123,116 @@
         <w:t>args</w:t>
       </w:r>
       <w:proofErr w:type="spellEnd"/>
-    </w:p>
-    <w:p>
-      <w:pPr>
-        <w:rPr>
-          <w:rFonts w:ascii="Courier New" w:hAnsi="Courier New" w:cs="Courier New"/>
-          <w:sz w:val="20"/>
-          <w:szCs w:val="20"/>
-        </w:rPr>
-      </w:pPr>
-      <w:r>
-        <w:rPr>
-          <w:rFonts w:ascii="Courier New" w:hAnsi="Courier New" w:cs="Courier New"/>
-          <w:sz w:val="20"/>
-          <w:szCs w:val="20"/>
-        </w:rPr>
-        <w:tab/>
-        <w:t xml:space="preserve"> */</w:t>
-      </w:r>
-    </w:p>
-    <w:p>
-      <w:pPr>
-        <w:rPr>
-          <w:rFonts w:ascii="Courier New" w:hAnsi="Courier New" w:cs="Courier New"/>
-          <w:sz w:val="20"/>
-          <w:szCs w:val="20"/>
-        </w:rPr>
-      </w:pPr>
-      <w:r>
-        <w:rPr>
-          <w:rFonts w:ascii="Courier New" w:hAnsi="Courier New" w:cs="Courier New"/>
-          <w:sz w:val="20"/>
-          <w:szCs w:val="20"/>
-        </w:rPr>
-        <w:tab/>
+      <w:r>
+        <w:rPr>
+          <w:rFonts w:ascii="Courier New" w:hAnsi="Courier New" w:cs="Courier New"/>
+          <w:sz w:val="20"/>
+          <w:szCs w:val="20"/>
+        </w:rPr>
+        <w:t>) {</w:t>
+      </w:r>
+    </w:p>
+    <w:p>
+      <w:pPr>
+        <w:rPr>
+          <w:rFonts w:ascii="Courier New" w:hAnsi="Courier New" w:cs="Courier New"/>
+          <w:sz w:val="20"/>
+          <w:szCs w:val="20"/>
+        </w:rPr>
+      </w:pPr>
+      <w:r>
+        <w:rPr>
+          <w:rFonts w:ascii="Courier New" w:hAnsi="Courier New" w:cs="Courier New"/>
+          <w:sz w:val="20"/>
+          <w:szCs w:val="20"/>
+        </w:rPr>
+        <w:tab/>
+      </w:r>
+      <w:r>
+        <w:rPr>
+          <w:rFonts w:ascii="Courier New" w:hAnsi="Courier New" w:cs="Courier New"/>
+          <w:sz w:val="20"/>
+          <w:szCs w:val="20"/>
+        </w:rPr>
+        <w:tab/>
+        <w:t>// TODO Auto-generated method stub</w:t>
+      </w:r>
+    </w:p>
+    <w:p>
+      <w:pPr>
+        <w:rPr>
+          <w:rFonts w:ascii="Courier New" w:hAnsi="Courier New" w:cs="Courier New"/>
+          <w:sz w:val="20"/>
+          <w:szCs w:val="20"/>
+        </w:rPr>
+      </w:pPr>
+    </w:p>
+    <w:p>
+      <w:pPr>
+        <w:rPr>
+          <w:rFonts w:ascii="Courier New" w:hAnsi="Courier New" w:cs="Courier New"/>
+          <w:sz w:val="20"/>
+          <w:szCs w:val="20"/>
+        </w:rPr>
+      </w:pPr>
+      <w:r>
+        <w:rPr>
+          <w:rFonts w:ascii="Courier New" w:hAnsi="Courier New" w:cs="Courier New"/>
+          <w:sz w:val="20"/>
+          <w:szCs w:val="20"/>
+        </w:rPr>
+        <w:tab/>
+      </w:r>
+      <w:r>
+        <w:rPr>
+          <w:rFonts w:ascii="Courier New" w:hAnsi="Courier New" w:cs="Courier New"/>
+          <w:sz w:val="20"/>
+          <w:szCs w:val="20"/>
+        </w:rPr>
+        <w:tab/>
+      </w:r>
+    </w:p>
+    <w:p>
+      <w:pPr>
+        <w:rPr>
+          <w:rFonts w:ascii="Courier New" w:hAnsi="Courier New" w:cs="Courier New"/>
+          <w:sz w:val="20"/>
+          <w:szCs w:val="20"/>
+        </w:rPr>
+      </w:pPr>
+      <w:r>
+        <w:rPr>
+          <w:rFonts w:ascii="Courier New" w:hAnsi="Courier New" w:cs="Courier New"/>
+          <w:sz w:val="20"/>
+          <w:szCs w:val="20"/>
+        </w:rPr>
+        <w:tab/>
+      </w:r>
+      <w:r>
+        <w:rPr>
+          <w:rFonts w:ascii="Courier New" w:hAnsi="Courier New" w:cs="Courier New"/>
+          <w:sz w:val="20"/>
+          <w:szCs w:val="20"/>
+        </w:rPr>
+        <w:tab/>
+      </w:r>
+      <w:proofErr w:type="spellStart"/>
+      <w:r>
+        <w:rPr>
+          <w:rFonts w:ascii="Courier New" w:hAnsi="Courier New" w:cs="Courier New"/>
+          <w:sz w:val="20"/>
+          <w:szCs w:val="20"/>
+        </w:rPr>
+        <w:t>SystemManager</w:t>
+      </w:r>
+      <w:proofErr w:type="spellEnd"/>
+      <w:r>
+        <w:rPr>
+          <w:rFonts w:ascii="Courier New" w:hAnsi="Courier New" w:cs="Courier New"/>
+          <w:sz w:val="20"/>
+          <w:szCs w:val="20"/>
+        </w:rPr>
+        <w:t xml:space="preserve"> res = </w:t>
       </w:r>
       <w:r>
         <w:rPr>
@@ -1137,138 +1241,18 @@
           <w:sz w:val="20"/>
           <w:szCs w:val="20"/>
         </w:rPr>
-        <w:t>public static void</w:t>
-      </w:r>
-      <w:r>
-        <w:rPr>
-          <w:rFonts w:ascii="Courier New" w:hAnsi="Courier New" w:cs="Courier New"/>
-          <w:sz w:val="20"/>
-          <w:szCs w:val="20"/>
-        </w:rPr>
-        <w:t xml:space="preserve"> main(</w:t>
-      </w:r>
-      <w:proofErr w:type="gramStart"/>
-      <w:r>
-        <w:rPr>
-          <w:rFonts w:ascii="Courier New" w:hAnsi="Courier New" w:cs="Courier New"/>
-          <w:sz w:val="20"/>
-          <w:szCs w:val="20"/>
-        </w:rPr>
-        <w:t>String[</w:t>
-      </w:r>
-      <w:proofErr w:type="gramEnd"/>
-      <w:r>
-        <w:rPr>
-          <w:rFonts w:ascii="Courier New" w:hAnsi="Courier New" w:cs="Courier New"/>
-          <w:sz w:val="20"/>
-          <w:szCs w:val="20"/>
-        </w:rPr>
-        <w:t xml:space="preserve">] </w:t>
-      </w:r>
-      <w:proofErr w:type="spellStart"/>
-      <w:r>
-        <w:rPr>
-          <w:rFonts w:ascii="Courier New" w:hAnsi="Courier New" w:cs="Courier New"/>
-          <w:sz w:val="20"/>
-          <w:szCs w:val="20"/>
-        </w:rPr>
-        <w:t>args</w:t>
-      </w:r>
-      <w:proofErr w:type="spellEnd"/>
-      <w:r>
-        <w:rPr>
-          <w:rFonts w:ascii="Courier New" w:hAnsi="Courier New" w:cs="Courier New"/>
-          <w:sz w:val="20"/>
-          <w:szCs w:val="20"/>
-        </w:rPr>
-        <w:t>) {</w:t>
-      </w:r>
-    </w:p>
-    <w:p>
-      <w:pPr>
-        <w:rPr>
-          <w:rFonts w:ascii="Courier New" w:hAnsi="Courier New" w:cs="Courier New"/>
-          <w:sz w:val="20"/>
-          <w:szCs w:val="20"/>
-        </w:rPr>
-      </w:pPr>
-      <w:r>
-        <w:rPr>
-          <w:rFonts w:ascii="Courier New" w:hAnsi="Courier New" w:cs="Courier New"/>
-          <w:sz w:val="20"/>
-          <w:szCs w:val="20"/>
-        </w:rPr>
-        <w:tab/>
-      </w:r>
-      <w:r>
-        <w:rPr>
-          <w:rFonts w:ascii="Courier New" w:hAnsi="Courier New" w:cs="Courier New"/>
-          <w:sz w:val="20"/>
-          <w:szCs w:val="20"/>
-        </w:rPr>
-        <w:tab/>
-        <w:t>// TODO Auto-generated method stub</w:t>
-      </w:r>
-    </w:p>
-    <w:p>
-      <w:pPr>
-        <w:rPr>
-          <w:rFonts w:ascii="Courier New" w:hAnsi="Courier New" w:cs="Courier New"/>
-          <w:sz w:val="20"/>
-          <w:szCs w:val="20"/>
-        </w:rPr>
-      </w:pPr>
-    </w:p>
-    <w:p>
-      <w:pPr>
-        <w:rPr>
-          <w:rFonts w:ascii="Courier New" w:hAnsi="Courier New" w:cs="Courier New"/>
-          <w:sz w:val="20"/>
-          <w:szCs w:val="20"/>
-        </w:rPr>
-      </w:pPr>
-      <w:r>
-        <w:rPr>
-          <w:rFonts w:ascii="Courier New" w:hAnsi="Courier New" w:cs="Courier New"/>
-          <w:sz w:val="20"/>
-          <w:szCs w:val="20"/>
-        </w:rPr>
-        <w:tab/>
-      </w:r>
-      <w:r>
-        <w:rPr>
-          <w:rFonts w:ascii="Courier New" w:hAnsi="Courier New" w:cs="Courier New"/>
-          <w:sz w:val="20"/>
-          <w:szCs w:val="20"/>
-        </w:rPr>
-        <w:tab/>
-      </w:r>
-    </w:p>
-    <w:p>
-      <w:pPr>
-        <w:rPr>
-          <w:rFonts w:ascii="Courier New" w:hAnsi="Courier New" w:cs="Courier New"/>
-          <w:sz w:val="20"/>
-          <w:szCs w:val="20"/>
-        </w:rPr>
-      </w:pPr>
-      <w:r>
-        <w:rPr>
-          <w:rFonts w:ascii="Courier New" w:hAnsi="Courier New" w:cs="Courier New"/>
-          <w:sz w:val="20"/>
-          <w:szCs w:val="20"/>
-        </w:rPr>
-        <w:tab/>
-      </w:r>
-      <w:r>
-        <w:rPr>
-          <w:rFonts w:ascii="Courier New" w:hAnsi="Courier New" w:cs="Courier New"/>
-          <w:sz w:val="20"/>
-          <w:szCs w:val="20"/>
-        </w:rPr>
-        <w:tab/>
-      </w:r>
-      <w:proofErr w:type="spellStart"/>
+        <w:t>new</w:t>
+      </w:r>
+      <w:r>
+        <w:rPr>
+          <w:rFonts w:ascii="Courier New" w:hAnsi="Courier New" w:cs="Courier New"/>
+          <w:sz w:val="20"/>
+          <w:szCs w:val="20"/>
+        </w:rPr>
+        <w:t xml:space="preserve"> </w:t>
+      </w:r>
+      <w:proofErr w:type="spellStart"/>
+      <w:proofErr w:type="gramStart"/>
       <w:r>
         <w:rPr>
           <w:rFonts w:ascii="Courier New" w:hAnsi="Courier New" w:cs="Courier New"/>
@@ -1284,42 +1268,6 @@
           <w:sz w:val="20"/>
           <w:szCs w:val="20"/>
         </w:rPr>
-        <w:t xml:space="preserve"> res = </w:t>
-      </w:r>
-      <w:r>
-        <w:rPr>
-          <w:rFonts w:ascii="Courier New" w:hAnsi="Courier New" w:cs="Courier New"/>
-          <w:b/>
-          <w:sz w:val="20"/>
-          <w:szCs w:val="20"/>
-        </w:rPr>
-        <w:t>new</w:t>
-      </w:r>
-      <w:r>
-        <w:rPr>
-          <w:rFonts w:ascii="Courier New" w:hAnsi="Courier New" w:cs="Courier New"/>
-          <w:sz w:val="20"/>
-          <w:szCs w:val="20"/>
-        </w:rPr>
-        <w:t xml:space="preserve"> </w:t>
-      </w:r>
-      <w:proofErr w:type="spellStart"/>
-      <w:proofErr w:type="gramStart"/>
-      <w:r>
-        <w:rPr>
-          <w:rFonts w:ascii="Courier New" w:hAnsi="Courier New" w:cs="Courier New"/>
-          <w:sz w:val="20"/>
-          <w:szCs w:val="20"/>
-        </w:rPr>
-        <w:t>SystemManager</w:t>
-      </w:r>
-      <w:proofErr w:type="spellEnd"/>
-      <w:r>
-        <w:rPr>
-          <w:rFonts w:ascii="Courier New" w:hAnsi="Courier New" w:cs="Courier New"/>
-          <w:sz w:val="20"/>
-          <w:szCs w:val="20"/>
-        </w:rPr>
         <w:t>(</w:t>
       </w:r>
       <w:proofErr w:type="gramEnd"/>
@@ -1973,17 +1921,7 @@
           <w:sz w:val="20"/>
           <w:szCs w:val="20"/>
         </w:rPr>
-        <w:t>//same air</w:t>
-      </w:r>
-      <w:bookmarkStart w:id="0" w:name="_GoBack"/>
-      <w:bookmarkEnd w:id="0"/>
-      <w:r>
-        <w:rPr>
-          <w:rFonts w:ascii="Courier New" w:hAnsi="Courier New" w:cs="Courier New"/>
-          <w:sz w:val="20"/>
-          <w:szCs w:val="20"/>
-        </w:rPr>
-        <w:t>prt</w:t>
+        <w:t>//same airprt</w:t>
       </w:r>
     </w:p>
     <w:p>
@@ -3249,15 +3187,15 @@
         </w:numPr>
       </w:pPr>
       <w:r>
-        <w:t xml:space="preserve">Query the system for flights with available seats </w:t>
-      </w:r>
-      <w:proofErr w:type="gramStart"/>
-      <w:r>
-        <w:t>in a given</w:t>
-      </w:r>
-      <w:proofErr w:type="gramEnd"/>
-      <w:r>
-        <w:t xml:space="preserve"> class (e.g., economy, business) that leave from a specified airport and arrive at specified airport on a particular date. The query operation should list all the available flights found and its prices.</w:t>
+        <w:t xml:space="preserve">Query the system for flights with available seats in a given class (e.g., economy, business) that leave from a specified airport and arrive at specified airport on a </w:t>
+      </w:r>
+      <w:proofErr w:type="gramStart"/>
+      <w:r>
+        <w:t>particular date</w:t>
+      </w:r>
+      <w:proofErr w:type="gramEnd"/>
+      <w:r>
+        <w:t>. The query operation should list all the available flights found and its prices.</w:t>
       </w:r>
     </w:p>
     <w:p>
@@ -4391,6 +4329,7 @@
     <w:lsdException w:name="HTML Sample" w:semiHidden="1" w:unhideWhenUsed="1"/>
     <w:lsdException w:name="HTML Typewriter" w:semiHidden="1" w:unhideWhenUsed="1"/>
     <w:lsdException w:name="HTML Variable" w:semiHidden="1" w:unhideWhenUsed="1"/>
+    <w:lsdException w:name="Normal Table" w:semiHidden="1" w:unhideWhenUsed="1"/>
     <w:lsdException w:name="annotation subject" w:semiHidden="1" w:unhideWhenUsed="1"/>
     <w:lsdException w:name="No List" w:semiHidden="1" w:unhideWhenUsed="1"/>
     <w:lsdException w:name="Outline List 1" w:semiHidden="1" w:unhideWhenUsed="1"/>
@@ -4435,6 +4374,7 @@
     <w:lsdException w:name="Table Professional" w:semiHidden="1" w:unhideWhenUsed="1"/>
     <w:lsdException w:name="Table Subtle 1" w:semiHidden="1" w:unhideWhenUsed="1"/>
     <w:lsdException w:name="Table Subtle 2" w:semiHidden="1" w:unhideWhenUsed="1"/>
+    <w:lsdException w:name="Table Web 1" w:semiHidden="1" w:unhideWhenUsed="1"/>
     <w:lsdException w:name="Table Web 2" w:semiHidden="1" w:unhideWhenUsed="1"/>
     <w:lsdException w:name="Table Web 3" w:semiHidden="1" w:unhideWhenUsed="1"/>
     <w:lsdException w:name="Balloon Text" w:semiHidden="1" w:unhideWhenUsed="1"/>

</xml_diff>